<commit_message>
Updated exercise 2 readme
I had thought the aspect ratio setting in the editor was saved with the project, but the students have to set it themselves, and the UI scaling is finicky when the aspect ratio is different from the aspect ratio of the reference resolution.
</commit_message>
<xml_diff>
--- a/DebugWidgets/README.docx
+++ b/DebugWidgets/README.docx
@@ -23,6 +23,19 @@
       </w:r>
       <w:r>
         <w:t>Making some debug widgets</w:t>
+      </w:r>
+    </w:p>
+    <w:p>
+      <w:pPr>
+        <w:pStyle w:val="Heading1"/>
+      </w:pPr>
+      <w:r>
+        <w:t>Important</w:t>
+      </w:r>
+    </w:p>
+    <w:p>
+      <w:r>
+        <w:t>When running this assignment, be sure to set the Aspect Ratio pulldown in the editor to “Full HD”.  The dropdown is at the top of the Game/Scene window in the editor, right to the left of the Scale slider.</w:t>
       </w:r>
     </w:p>
     <w:p>
@@ -205,6 +218,7 @@
     </w:p>
     <w:p>
       <w:r>
+        <w:lastRenderedPageBreak/>
         <w:t xml:space="preserve">And it will find the bar graph object named </w:t>
       </w:r>
       <w:r>
@@ -293,11 +307,7 @@
         <w:t>.</w:t>
       </w:r>
       <w:r>
-        <w:t xml:space="preserve">  Positive values will show up as green bars, negative ones as blue </w:t>
-      </w:r>
-      <w:r>
-        <w:lastRenderedPageBreak/>
-        <w:t xml:space="preserve">bars, and values outside the min/max range specified in the </w:t>
+        <w:t xml:space="preserve">  Positive values will show up as green bars, negative ones as blue bars, and values outside the min/max range specified in the </w:t>
       </w:r>
       <w:r>
         <w:rPr>
@@ -549,6 +559,7 @@
     </w:p>
     <w:p>
       <w:r>
+        <w:lastRenderedPageBreak/>
         <w:t>is implemented as a tree of GameObjects:</w:t>
       </w:r>
     </w:p>
@@ -557,7 +568,6 @@
         <w:rPr>
           <w:noProof/>
         </w:rPr>
-        <w:lastRenderedPageBreak/>
         <w:drawing>
           <wp:inline distT="0" distB="0" distL="0" distR="0" wp14:anchorId="2130824F" wp14:editId="5D03DFAC">
             <wp:extent cx="2743583" cy="1124107"/>
@@ -1840,6 +1850,9 @@
       </w:r>
       <w:r>
         <w:t>Once you’ve written this, you can try running the game.  The widgets should appear on the screen, even if they aren’t updating yet.</w:t>
+      </w:r>
+      <w:r>
+        <w:t xml:space="preserve">  However, remember to set the Aspect Ratio to “Full HD”.</w:t>
       </w:r>
     </w:p>
     <w:p>

</xml_diff>

<commit_message>
Exercise 2 release candidate
</commit_message>
<xml_diff>
--- a/DebugWidgets/README.docx
+++ b/DebugWidgets/README.docx
@@ -1,6 +1,6 @@
 
 <file path=word/document.xml><?xml version="1.0" encoding="utf-8"?>
-<w:document xmlns:wpc="http://schemas.microsoft.com/office/word/2010/wordprocessingCanvas" xmlns:cx="http://schemas.microsoft.com/office/drawing/2014/chartex" xmlns:cx1="http://schemas.microsoft.com/office/drawing/2015/9/8/chartex" xmlns:cx2="http://schemas.microsoft.com/office/drawing/2015/10/21/chartex" xmlns:cx3="http://schemas.microsoft.com/office/drawing/2016/5/9/chartex" xmlns:cx4="http://schemas.microsoft.com/office/drawing/2016/5/10/chartex" xmlns:cx5="http://schemas.microsoft.com/office/drawing/2016/5/11/chartex" xmlns:cx6="http://schemas.microsoft.com/office/drawing/2016/5/12/chartex" xmlns:cx7="http://schemas.microsoft.com/office/drawing/2016/5/13/chartex" xmlns:cx8="http://schemas.microsoft.com/office/drawing/2016/5/14/chartex" xmlns:mc="http://schemas.openxmlformats.org/markup-compatibility/2006" xmlns:aink="http://schemas.microsoft.com/office/drawing/2016/ink" xmlns:am3d="http://schemas.microsoft.com/office/drawing/2017/model3d" xmlns:o="urn:schemas-microsoft-com:office:office" xmlns:r="http://schemas.openxmlformats.org/officeDocument/2006/relationships" xmlns:m="http://schemas.openxmlformats.org/officeDocument/2006/math" xmlns:v="urn:schemas-microsoft-com:vml" xmlns:wp14="http://schemas.microsoft.com/office/word/2010/wordprocessingDrawing" xmlns:wp="http://schemas.openxmlformats.org/drawingml/2006/wordprocessingDrawing" xmlns:w10="urn:schemas-microsoft-com:office:word" xmlns:w="http://schemas.openxmlformats.org/wordprocessingml/2006/main" xmlns:w14="http://schemas.microsoft.com/office/word/2010/wordml" xmlns:w15="http://schemas.microsoft.com/office/word/2012/wordml" xmlns:w16cex="http://schemas.microsoft.com/office/word/2018/wordml/cex" xmlns:w16cid="http://schemas.microsoft.com/office/word/2016/wordml/cid" xmlns:w16="http://schemas.microsoft.com/office/word/2018/wordml" xmlns:w16sdtdh="http://schemas.microsoft.com/office/word/2020/wordml/sdtdatahash" xmlns:w16se="http://schemas.microsoft.com/office/word/2015/wordml/symex" xmlns:wpg="http://schemas.microsoft.com/office/word/2010/wordprocessingGroup" xmlns:wpi="http://schemas.microsoft.com/office/word/2010/wordprocessingInk" xmlns:wne="http://schemas.microsoft.com/office/word/2006/wordml" xmlns:wps="http://schemas.microsoft.com/office/word/2010/wordprocessingShape" mc:Ignorable="w14 w15 w16se w16cid w16 w16cex w16sdtdh wp14">
+<w:document xmlns:wpc="http://schemas.microsoft.com/office/word/2010/wordprocessingCanvas" xmlns:cx="http://schemas.microsoft.com/office/drawing/2014/chartex" xmlns:cx1="http://schemas.microsoft.com/office/drawing/2015/9/8/chartex" xmlns:cx2="http://schemas.microsoft.com/office/drawing/2015/10/21/chartex" xmlns:cx3="http://schemas.microsoft.com/office/drawing/2016/5/9/chartex" xmlns:cx4="http://schemas.microsoft.com/office/drawing/2016/5/10/chartex" xmlns:cx5="http://schemas.microsoft.com/office/drawing/2016/5/11/chartex" xmlns:cx6="http://schemas.microsoft.com/office/drawing/2016/5/12/chartex" xmlns:cx7="http://schemas.microsoft.com/office/drawing/2016/5/13/chartex" xmlns:cx8="http://schemas.microsoft.com/office/drawing/2016/5/14/chartex" xmlns:mc="http://schemas.openxmlformats.org/markup-compatibility/2006" xmlns:aink="http://schemas.microsoft.com/office/drawing/2016/ink" xmlns:am3d="http://schemas.microsoft.com/office/drawing/2017/model3d" xmlns:o="urn:schemas-microsoft-com:office:office" xmlns:oel="http://schemas.microsoft.com/office/2019/extlst" xmlns:r="http://schemas.openxmlformats.org/officeDocument/2006/relationships" xmlns:m="http://schemas.openxmlformats.org/officeDocument/2006/math" xmlns:v="urn:schemas-microsoft-com:vml" xmlns:wp14="http://schemas.microsoft.com/office/word/2010/wordprocessingDrawing" xmlns:wp="http://schemas.openxmlformats.org/drawingml/2006/wordprocessingDrawing" xmlns:w10="urn:schemas-microsoft-com:office:word" xmlns:w="http://schemas.openxmlformats.org/wordprocessingml/2006/main" xmlns:w14="http://schemas.microsoft.com/office/word/2010/wordml" xmlns:w15="http://schemas.microsoft.com/office/word/2012/wordml" xmlns:w16cex="http://schemas.microsoft.com/office/word/2018/wordml/cex" xmlns:w16cid="http://schemas.microsoft.com/office/word/2016/wordml/cid" xmlns:w16="http://schemas.microsoft.com/office/word/2018/wordml" xmlns:w16sdtdh="http://schemas.microsoft.com/office/word/2020/wordml/sdtdatahash" xmlns:w16se="http://schemas.microsoft.com/office/word/2015/wordml/symex" xmlns:wpg="http://schemas.microsoft.com/office/word/2010/wordprocessingGroup" xmlns:wpi="http://schemas.microsoft.com/office/word/2010/wordprocessingInk" xmlns:wne="http://schemas.microsoft.com/office/word/2006/wordml" xmlns:wps="http://schemas.microsoft.com/office/word/2010/wordprocessingShape" mc:Ignorable="w14 w15 w16se w16cid w16 w16cex w16sdtdh wp14">
   <w:body>
     <w:p>
       <w:pPr>
@@ -35,7 +35,32 @@
     </w:p>
     <w:p>
       <w:r>
-        <w:t>When running this assignment, be sure to set the Aspect Ratio pulldown in the editor to “Full HD”.  The dropdown is at the top of the Game/Scene window in the editor, right to the left of the Scale slider.</w:t>
+        <w:t xml:space="preserve">When running this assignment, be sure to </w:t>
+      </w:r>
+      <w:r>
+        <w:rPr>
+          <w:b/>
+          <w:bCs/>
+        </w:rPr>
+        <w:t>set the Aspect Ratio pulldown in the editor to “Full HD”</w:t>
+      </w:r>
+      <w:r>
+        <w:t>.  The dropdown is at the top of the Game/Scene window in the editor, right to the left of the Scale slider.</w:t>
+      </w:r>
+    </w:p>
+    <w:p>
+      <w:pPr>
+        <w:rPr>
+          <w:b/>
+          <w:bCs/>
+        </w:rPr>
+      </w:pPr>
+      <w:r>
+        <w:rPr>
+          <w:b/>
+          <w:bCs/>
+        </w:rPr>
+        <w:t>We will use the Full HD setting for all assignments in the class.</w:t>
       </w:r>
     </w:p>
     <w:p>
@@ -249,7 +274,7 @@
         <w:t>name</w:t>
       </w:r>
       <w:r>
-        <w:t xml:space="preserve">, and configurate it so that it displays numeric values between </w:t>
+        <w:t xml:space="preserve">, and configure it so that it displays numeric values between </w:t>
       </w:r>
       <w:r>
         <w:rPr>
@@ -414,7 +439,13 @@
     </w:p>
     <w:p>
       <w:r>
-        <w:t xml:space="preserve">Each of these is implemented as a component and placed in its own game object.  The reason for putting it in its own game object is so that it has its own transform, so you can position it independently of the other UI elements.  In this </w:t>
+        <w:t xml:space="preserve">Each of these is implemented as a component and placed in its own game object.  The reason for putting it in its own game object is so that it has its own transform, </w:t>
+      </w:r>
+      <w:r>
+        <w:t xml:space="preserve">allowing you to </w:t>
+      </w:r>
+      <w:r>
+        <w:t xml:space="preserve">position it independently of the other UI elements.  In this </w:t>
       </w:r>
       <w:r>
         <w:t>assignment, we’ll use the text box and image components.</w:t>
@@ -607,7 +638,19 @@
     </w:p>
     <w:p>
       <w:r>
-        <w:t>Here, Y is the parent GameObjects, and it has inside of it, two children, one to display the text (seen on the bottom) and one to display the bar.  These GameObjects have the following components:</w:t>
+        <w:t xml:space="preserve">Here, Y is the parent GameObject, and it has </w:t>
+      </w:r>
+      <w:r>
+        <w:t xml:space="preserve">two children </w:t>
+      </w:r>
+      <w:r>
+        <w:t>inside of it, one to display the text and one to display the bar</w:t>
+      </w:r>
+      <w:r>
+        <w:t xml:space="preserve"> itself</w:t>
+      </w:r>
+      <w:r>
+        <w:t>.  These GameObjects have the following components:</w:t>
       </w:r>
     </w:p>
     <w:p>
@@ -720,7 +763,10 @@
         <w:t>Image</w:t>
       </w:r>
       <w:r>
-        <w:t>, which is essentially like a SpriteRenderer, but that works as a User Interface element (why Unity didn’t just let you use SpriteRenderers is a little complicated, just go with the flow for now).  The Image here, is just a background image.  It’s what’</w:t>
+        <w:t>, which is essentially like a SpriteRenderer, but that works as a User Interface element (why Unity didn’t just let you use SpriteRenderers is a little complicated, just go with the flow for now).  The Image here is just a background image</w:t>
+      </w:r>
+      <w:r>
+        <w:t xml:space="preserve"> that goes behind the text and bar graph.  So it’s not really doing anything.  It’s there largely because Unity always makes one for a UI element.</w:t>
       </w:r>
     </w:p>
     <w:p>
@@ -742,7 +788,13 @@
         <w:t>BarGraph</w:t>
       </w:r>
       <w:r>
-        <w:t xml:space="preserve"> component.  These are defined in BarGraph.cs, and are responsible for controlling and updating the rest of the objects.</w:t>
+        <w:t xml:space="preserve"> component.  These are defined in BarGraph.cs, and are responsible for controlling and updating the </w:t>
+      </w:r>
+      <w:r>
+        <w:t>components of the child GameObjects (Text and Bar)</w:t>
+      </w:r>
+      <w:r>
+        <w:t>.</w:t>
       </w:r>
     </w:p>
     <w:p>
@@ -837,10 +889,19 @@
         <w:t xml:space="preserve"> property.  We’ll make it display different text by changing its </w:t>
       </w:r>
       <w:r>
-        <w:t xml:space="preserve">that </w:t>
+        <w:rPr>
+          <w:rFonts w:ascii="Consolas" w:hAnsi="Consolas"/>
+        </w:rPr>
+        <w:t>.text</w:t>
+      </w:r>
+      <w:r>
+        <w:t xml:space="preserve"> </w:t>
       </w:r>
       <w:r>
         <w:t>propery.</w:t>
+      </w:r>
+      <w:r>
+        <w:t xml:space="preserve">  The code for doing that will go in BarGraph.cs.</w:t>
       </w:r>
     </w:p>
     <w:p>
@@ -936,10 +997,19 @@
       <w:r>
         <w:t xml:space="preserve"> property</w:t>
       </w:r>
-    </w:p>
-    <w:p>
-      <w:r>
-        <w:t>This basic tree for the bar graph widget is defined in a prefab (found in the Resources subfolder of the Assets folder).  Each time Find needs to make a new widget, it instantiates this prefab, so that we end up with a bunch of copies of it:</w:t>
+      <w:r>
+        <w:t>.  Once again, the code for controlling this will go in BarGraph.cs.</w:t>
+      </w:r>
+    </w:p>
+    <w:p>
+      <w:r>
+        <w:t>This basic tree for the bar graph widget is defined in a prefab (found in the Resources subfolder of the Assets folder).  Each time Find needs to make a new widget, it instantiates this prefab</w:t>
+      </w:r>
+      <w:r>
+        <w:t>.  S</w:t>
+      </w:r>
+      <w:r>
+        <w:t>o that we end up with a bunch of copies of it:</w:t>
       </w:r>
     </w:p>
     <w:p>
@@ -995,7 +1065,13 @@
     </w:p>
     <w:p>
       <w:r>
-        <w:t>The code you’re going to write will basically be:</w:t>
+        <w:t xml:space="preserve">The code you’re going to write will </w:t>
+      </w:r>
+      <w:r>
+        <w:t>be the class for the BarGraph component, which is found in BarGraph.cs</w:t>
+      </w:r>
+      <w:r>
+        <w:t>:</w:t>
       </w:r>
     </w:p>
     <w:p>
@@ -1087,7 +1163,31 @@
       </w:r>
       <w:r>
         <w:br/>
-        <w:t xml:space="preserve">This should keep a table of the widgets its already made and return the widget if it’s already been created, otherwise create it and add it to the table.  In either case, it should return the BarGraph component from inside the widget, now the GameObject, since the BarGraph component is what the user will use to change the </w:t>
+        <w:t xml:space="preserve">This </w:t>
+      </w:r>
+      <w:r>
+        <w:t>is a static method.  It should</w:t>
+      </w:r>
+      <w:r>
+        <w:t xml:space="preserve"> keep a table </w:t>
+      </w:r>
+      <w:r>
+        <w:t xml:space="preserve">(in a static field) </w:t>
+      </w:r>
+      <w:r>
+        <w:t>of the widgets its already made and return the widget if it’s already been created</w:t>
+      </w:r>
+      <w:r>
+        <w:t xml:space="preserve">.  If it hasn’t already been created, it should </w:t>
+      </w:r>
+      <w:r>
+        <w:t>create it and add it to the table.  In either case, it should return the BarGraph component from inside the widget, no</w:t>
+      </w:r>
+      <w:r>
+        <w:t>t</w:t>
+      </w:r>
+      <w:r>
+        <w:t xml:space="preserve"> the GameObject, since the BarGraph component is what the user will use to change the </w:t>
       </w:r>
       <w:r>
         <w:t>reading displayed in the widget, using:</w:t>
@@ -1126,7 +1226,15 @@
       </w:r>
       <w:r>
         <w:br/>
-        <w:t xml:space="preserve">Changes the bar to be the right width and color for </w:t>
+      </w:r>
+      <w:r>
+        <w:t xml:space="preserve">This should change </w:t>
+      </w:r>
+      <w:r>
+        <w:t xml:space="preserve">the bar to be the right width and color for </w:t>
+      </w:r>
+      <w:r>
+        <w:t xml:space="preserve">the specified </w:t>
       </w:r>
       <w:r>
         <w:rPr>
@@ -1136,7 +1244,7 @@
         <w:t>value</w:t>
       </w:r>
       <w:r>
-        <w:t>, and updates the text too.</w:t>
+        <w:t>, and update the text too.</w:t>
       </w:r>
       <w:r>
         <w:t xml:space="preserve">  To change the width of the bar, it will change the “scale” of the bar in the bar’s RectTransform.  So it’s probably time for us to talk about…</w:t>
@@ -1313,7 +1421,16 @@
     </w:p>
     <w:p>
       <w:r>
-        <w:t xml:space="preserve">Since translation and rotation interact with one another the real rules for how the local position, rotation, and scale interact with the parent’s are a little complicated and basically require we use matrix math.  We’ll talk about that in lecture shortly.  But for this assignment we’re only going to have to worry about </w:t>
+        <w:t>T</w:t>
+      </w:r>
+      <w:r>
+        <w:t>ranslation and rotation interact with one another</w:t>
+      </w:r>
+      <w:r>
+        <w:t>.  So</w:t>
+      </w:r>
+      <w:r>
+        <w:t xml:space="preserve"> the real rules for how the local position, rotation, and scale interact with the parent’s are a little complicated and basically require we use matrix math.  We’ll talk about that in lecture shortly.  But for this assignment we’re only going to have to worry about </w:t>
       </w:r>
       <w:r>
         <w:rPr>
@@ -1485,7 +1602,13 @@
         <w:footnoteReference w:id="1"/>
       </w:r>
       <w:r>
-        <w:t xml:space="preserve">  It places that game object at the specified position in world coordinates, and applied the specified </w:t>
+        <w:t xml:space="preserve">  It places that game object at the specified position in world coordinates, and applie</w:t>
+      </w:r>
+      <w:r>
+        <w:t>s</w:t>
+      </w:r>
+      <w:r>
+        <w:t xml:space="preserve"> the specified </w:t>
       </w:r>
       <w:r>
         <w:rPr>
@@ -1617,6 +1740,9 @@
       <w:r>
         <w:t>ut you can’t be sure.</w:t>
       </w:r>
+      <w:r>
+        <w:t xml:space="preserve">  Analog triggers are each a single axis.  But again, no way of predicting what the axis numbers will be.</w:t>
+      </w:r>
     </w:p>
     <w:p>
       <w:r>
@@ -1669,7 +1795,13 @@
         <w:t xml:space="preserve">Because different controllers map functionality to different </w:t>
       </w:r>
       <w:r>
-        <w:t xml:space="preserve">joystick and button numbers, it’s a bad idea to hard code such numbers into your game logic.  Instead, Unity lets you specify a set of abstract controls, called “virtual axes” in their documentation, that are named with strings.  You can then ask for the current value of a given virtual axis by calling the </w:t>
+        <w:t>joystick and button numbers, it’s a bad idea to hard</w:t>
+      </w:r>
+      <w:r>
+        <w:t>-</w:t>
+      </w:r>
+      <w:r>
+        <w:t xml:space="preserve">code such numbers into your game logic.  Instead, Unity lets you specify a set of abstract controls, called “virtual axes” in their documentation, that are named with strings.  You can then ask for the current value of a given virtual axis by calling the </w:t>
       </w:r>
       <w:r>
         <w:rPr>
@@ -1755,12 +1887,42 @@
     </w:p>
     <w:p>
       <w:r>
-        <w:t>Open the project in Unity.  Remember to open the scene file.  If you open the project and the only game object is the camera, then you forgot to open the scene file.  Go to the Scenes folder in the Project window and double-click the scene file.</w:t>
-      </w:r>
-    </w:p>
-    <w:p>
-      <w:r>
-        <w:t xml:space="preserve">Now open BarGraph.cs, e.g. by doing Assets&gt;Open C# Project.  Fill in the code in </w:t>
+        <w:t xml:space="preserve">Open the project in Unity.  Remember to open the </w:t>
+      </w:r>
+      <w:r>
+        <w:t xml:space="preserve">level </w:t>
+      </w:r>
+      <w:r>
+        <w:t>file</w:t>
+      </w:r>
+      <w:r>
+        <w:t xml:space="preserve"> from the Scenes folder</w:t>
+      </w:r>
+      <w:r>
+        <w:t xml:space="preserve">.  If you open the project and the only game object is the camera, then you forgot to open the </w:t>
+      </w:r>
+      <w:r>
+        <w:t xml:space="preserve">level </w:t>
+      </w:r>
+      <w:r>
+        <w:t xml:space="preserve">file.  Go to the Scenes folder in the Project window and double-click the </w:t>
+      </w:r>
+      <w:r>
+        <w:t>level</w:t>
+      </w:r>
+      <w:r>
+        <w:t xml:space="preserve"> file.</w:t>
+      </w:r>
+    </w:p>
+    <w:p>
+      <w:r>
+        <w:t>Now open BarGraph.cs, e.g. by doing Assets&gt;Open C# Project</w:t>
+      </w:r>
+      <w:r>
+        <w:t xml:space="preserve"> or double-clicking on BarGraph.cs in the Unity Editor’s Project window</w:t>
+      </w:r>
+      <w:r>
+        <w:t xml:space="preserve">.  Fill in the code in </w:t>
       </w:r>
       <w:r>
         <w:t>code for the following methods.  Each method is partially filled in and then has some comments reading “TODO: …”.  Do what the comments say:</w:t>
@@ -1875,7 +2037,12 @@
       </w:r>
       <w:r>
         <w:br/>
-        <w:t>Initializes the BarGraph component.</w:t>
+      </w:r>
+      <w:r>
+        <w:t xml:space="preserve">This should initialize </w:t>
+      </w:r>
+      <w:r>
+        <w:t>the BarGraph component.</w:t>
       </w:r>
       <w:r>
         <w:t xml:space="preserve">  Once you’ve written this, </w:t>
@@ -1917,7 +2084,12 @@
       </w:r>
       <w:r>
         <w:br/>
-        <w:t xml:space="preserve">Changes the bar to be the right width and color for </w:t>
+      </w:r>
+      <w:r>
+        <w:t>This should c</w:t>
+      </w:r>
+      <w:r>
+        <w:t xml:space="preserve">hange the bar to be the right width and color for </w:t>
       </w:r>
       <w:r>
         <w:rPr>
@@ -1927,7 +2099,16 @@
         <w:t>value</w:t>
       </w:r>
       <w:r>
-        <w:t>, and updates the text too.  To change the width of the bar, it will change the “scale” of the bar in the bar’s RectTransform.</w:t>
+        <w:t xml:space="preserve">, and updates the text too.  To change the width of the bar, it will </w:t>
+      </w:r>
+      <w:r>
+        <w:t xml:space="preserve">use SetWidthPercent to </w:t>
+      </w:r>
+      <w:r>
+        <w:t>change the “scale” of the bar</w:t>
+      </w:r>
+      <w:r>
+        <w:t>.</w:t>
       </w:r>
     </w:p>
     <w:p>
@@ -1950,7 +2131,18 @@
       </w:r>
       <w:r>
         <w:br/>
-        <w:t xml:space="preserve">Changes the width of the bar to the specified percentage of its maximum width.  Also sets its color to the specified color.  </w:t>
+      </w:r>
+      <w:r>
+        <w:t>This should c</w:t>
+      </w:r>
+      <w:r>
+        <w:t xml:space="preserve">hanges the width of the bar to the specified percentage of its maximum width.  </w:t>
+      </w:r>
+      <w:r>
+        <w:t xml:space="preserve">It should also </w:t>
+      </w:r>
+      <w:r>
+        <w:t xml:space="preserve">set its color to the specified color.  </w:t>
       </w:r>
       <w:r>
         <w:t xml:space="preserve">You change the width by changing the x component of the bar’s transform’s localScale.  </w:t>
@@ -1978,6 +2170,154 @@
       </w:r>
       <w:r>
         <w:t xml:space="preserve">  Once you’ve written this, everything should start working.</w:t>
+      </w:r>
+    </w:p>
+    <w:p>
+      <w:r>
+        <w:t>When you finish, you should check that you have the following behavior.  When you call SetReading(</w:t>
+      </w:r>
+      <w:r>
+        <w:rPr>
+          <w:i/>
+          <w:iCs/>
+        </w:rPr>
+        <w:t>value</w:t>
+      </w:r>
+      <w:r>
+        <w:t>),</w:t>
+      </w:r>
+    </w:p>
+    <w:p>
+      <w:pPr>
+        <w:pStyle w:val="ListParagraph"/>
+        <w:numPr>
+          <w:ilvl w:val="0"/>
+          <w:numId w:val="10"/>
+        </w:numPr>
+      </w:pPr>
+      <w:r>
+        <w:t xml:space="preserve">The </w:t>
+      </w:r>
+      <w:r>
+        <w:t xml:space="preserve">text should always show the </w:t>
+      </w:r>
+      <w:r>
+        <w:rPr>
+          <w:i/>
+          <w:iCs/>
+        </w:rPr>
+        <w:t>value</w:t>
+      </w:r>
+      <w:r>
+        <w:t xml:space="preserve"> passed in, even if it’s outside the min and max range for the bargraph.</w:t>
+      </w:r>
+    </w:p>
+    <w:p>
+      <w:pPr>
+        <w:pStyle w:val="ListParagraph"/>
+        <w:numPr>
+          <w:ilvl w:val="0"/>
+          <w:numId w:val="10"/>
+        </w:numPr>
+      </w:pPr>
+      <w:r>
+        <w:t xml:space="preserve">The color should be red if </w:t>
+      </w:r>
+      <w:r>
+        <w:t xml:space="preserve">the </w:t>
+      </w:r>
+      <w:r>
+        <w:rPr>
+          <w:i/>
+          <w:iCs/>
+        </w:rPr>
+        <w:t>value</w:t>
+      </w:r>
+      <w:r>
+        <w:t xml:space="preserve"> is</w:t>
+      </w:r>
+      <w:r>
+        <w:t xml:space="preserve"> outside the min/max range.  Otherwise, it should be green for positive values and blue for negative ones</w:t>
+      </w:r>
+      <w:r>
+        <w:t>.</w:t>
+      </w:r>
+    </w:p>
+    <w:p>
+      <w:pPr>
+        <w:pStyle w:val="ListParagraph"/>
+        <w:numPr>
+          <w:ilvl w:val="0"/>
+          <w:numId w:val="10"/>
+        </w:numPr>
+      </w:pPr>
+      <w:r>
+        <w:t xml:space="preserve">Note that if </w:t>
+      </w:r>
+      <w:r>
+        <w:rPr>
+          <w:i/>
+          <w:iCs/>
+        </w:rPr>
+        <w:t>value</w:t>
+      </w:r>
+      <w:r>
+        <w:t xml:space="preserve"> is zero, the bar will be invisible, so the color is irrelevant.</w:t>
+      </w:r>
+    </w:p>
+    <w:p>
+      <w:pPr>
+        <w:pStyle w:val="ListParagraph"/>
+        <w:numPr>
+          <w:ilvl w:val="0"/>
+          <w:numId w:val="10"/>
+        </w:numPr>
+      </w:pPr>
+      <w:r>
+        <w:t>If min &lt; 0, then the bar should be drawn from the center of the widget to the right for positive values, or from the center to the left for negative values</w:t>
+      </w:r>
+    </w:p>
+    <w:p>
+      <w:pPr>
+        <w:pStyle w:val="ListParagraph"/>
+        <w:numPr>
+          <w:ilvl w:val="0"/>
+          <w:numId w:val="10"/>
+        </w:numPr>
+      </w:pPr>
+      <w:r>
+        <w:t>If min &gt;=0 then the bar should be drawn from the left side of the widget to the right</w:t>
+      </w:r>
+    </w:p>
+    <w:p>
+      <w:pPr>
+        <w:pStyle w:val="ListParagraph"/>
+        <w:numPr>
+          <w:ilvl w:val="0"/>
+          <w:numId w:val="10"/>
+        </w:numPr>
+      </w:pPr>
+      <w:r>
+        <w:lastRenderedPageBreak/>
+        <w:t xml:space="preserve">The bar should never go outside the bounds of the widget.  So if min = -1 and max = 1, but </w:t>
+      </w:r>
+      <w:r>
+        <w:t>you call SetReading(</w:t>
+      </w:r>
+      <w:r>
+        <w:t>700</w:t>
+      </w:r>
+      <w:r>
+        <w:t>)</w:t>
+      </w:r>
+      <w:r>
+        <w:t xml:space="preserve">, then it should draw a red bar from the center to the right side of the widget, but </w:t>
+      </w:r>
+      <w:r>
+        <w:t xml:space="preserve">not extend past the right side of the widge.  And </w:t>
+      </w:r>
+      <w:r>
+        <w:t>and the text should still say 700.</w:t>
       </w:r>
     </w:p>
     <w:p>
@@ -2022,7 +2362,7 @@
 </file>
 
 <file path=word/endnotes.xml><?xml version="1.0" encoding="utf-8"?>
-<w:endnotes xmlns:wpc="http://schemas.microsoft.com/office/word/2010/wordprocessingCanvas" xmlns:cx="http://schemas.microsoft.com/office/drawing/2014/chartex" xmlns:cx1="http://schemas.microsoft.com/office/drawing/2015/9/8/chartex" xmlns:cx2="http://schemas.microsoft.com/office/drawing/2015/10/21/chartex" xmlns:cx3="http://schemas.microsoft.com/office/drawing/2016/5/9/chartex" xmlns:cx4="http://schemas.microsoft.com/office/drawing/2016/5/10/chartex" xmlns:cx5="http://schemas.microsoft.com/office/drawing/2016/5/11/chartex" xmlns:cx6="http://schemas.microsoft.com/office/drawing/2016/5/12/chartex" xmlns:cx7="http://schemas.microsoft.com/office/drawing/2016/5/13/chartex" xmlns:cx8="http://schemas.microsoft.com/office/drawing/2016/5/14/chartex" xmlns:mc="http://schemas.openxmlformats.org/markup-compatibility/2006" xmlns:aink="http://schemas.microsoft.com/office/drawing/2016/ink" xmlns:am3d="http://schemas.microsoft.com/office/drawing/2017/model3d" xmlns:o="urn:schemas-microsoft-com:office:office" xmlns:r="http://schemas.openxmlformats.org/officeDocument/2006/relationships" xmlns:m="http://schemas.openxmlformats.org/officeDocument/2006/math" xmlns:v="urn:schemas-microsoft-com:vml" xmlns:wp14="http://schemas.microsoft.com/office/word/2010/wordprocessingDrawing" xmlns:wp="http://schemas.openxmlformats.org/drawingml/2006/wordprocessingDrawing" xmlns:w10="urn:schemas-microsoft-com:office:word" xmlns:w="http://schemas.openxmlformats.org/wordprocessingml/2006/main" xmlns:w14="http://schemas.microsoft.com/office/word/2010/wordml" xmlns:w15="http://schemas.microsoft.com/office/word/2012/wordml" xmlns:w16cex="http://schemas.microsoft.com/office/word/2018/wordml/cex" xmlns:w16cid="http://schemas.microsoft.com/office/word/2016/wordml/cid" xmlns:w16="http://schemas.microsoft.com/office/word/2018/wordml" xmlns:w16sdtdh="http://schemas.microsoft.com/office/word/2020/wordml/sdtdatahash" xmlns:w16se="http://schemas.microsoft.com/office/word/2015/wordml/symex" xmlns:wpg="http://schemas.microsoft.com/office/word/2010/wordprocessingGroup" xmlns:wpi="http://schemas.microsoft.com/office/word/2010/wordprocessingInk" xmlns:wne="http://schemas.microsoft.com/office/word/2006/wordml" xmlns:wps="http://schemas.microsoft.com/office/word/2010/wordprocessingShape" mc:Ignorable="w14 w15 w16se w16cid w16 w16cex w16sdtdh wp14">
+<w:endnotes xmlns:wpc="http://schemas.microsoft.com/office/word/2010/wordprocessingCanvas" xmlns:cx="http://schemas.microsoft.com/office/drawing/2014/chartex" xmlns:cx1="http://schemas.microsoft.com/office/drawing/2015/9/8/chartex" xmlns:cx2="http://schemas.microsoft.com/office/drawing/2015/10/21/chartex" xmlns:cx3="http://schemas.microsoft.com/office/drawing/2016/5/9/chartex" xmlns:cx4="http://schemas.microsoft.com/office/drawing/2016/5/10/chartex" xmlns:cx5="http://schemas.microsoft.com/office/drawing/2016/5/11/chartex" xmlns:cx6="http://schemas.microsoft.com/office/drawing/2016/5/12/chartex" xmlns:cx7="http://schemas.microsoft.com/office/drawing/2016/5/13/chartex" xmlns:cx8="http://schemas.microsoft.com/office/drawing/2016/5/14/chartex" xmlns:mc="http://schemas.openxmlformats.org/markup-compatibility/2006" xmlns:aink="http://schemas.microsoft.com/office/drawing/2016/ink" xmlns:am3d="http://schemas.microsoft.com/office/drawing/2017/model3d" xmlns:o="urn:schemas-microsoft-com:office:office" xmlns:oel="http://schemas.microsoft.com/office/2019/extlst" xmlns:r="http://schemas.openxmlformats.org/officeDocument/2006/relationships" xmlns:m="http://schemas.openxmlformats.org/officeDocument/2006/math" xmlns:v="urn:schemas-microsoft-com:vml" xmlns:wp14="http://schemas.microsoft.com/office/word/2010/wordprocessingDrawing" xmlns:wp="http://schemas.openxmlformats.org/drawingml/2006/wordprocessingDrawing" xmlns:w10="urn:schemas-microsoft-com:office:word" xmlns:w="http://schemas.openxmlformats.org/wordprocessingml/2006/main" xmlns:w14="http://schemas.microsoft.com/office/word/2010/wordml" xmlns:w15="http://schemas.microsoft.com/office/word/2012/wordml" xmlns:w16cex="http://schemas.microsoft.com/office/word/2018/wordml/cex" xmlns:w16cid="http://schemas.microsoft.com/office/word/2016/wordml/cid" xmlns:w16="http://schemas.microsoft.com/office/word/2018/wordml" xmlns:w16sdtdh="http://schemas.microsoft.com/office/word/2020/wordml/sdtdatahash" xmlns:w16se="http://schemas.microsoft.com/office/word/2015/wordml/symex" xmlns:wpg="http://schemas.microsoft.com/office/word/2010/wordprocessingGroup" xmlns:wpi="http://schemas.microsoft.com/office/word/2010/wordprocessingInk" xmlns:wne="http://schemas.microsoft.com/office/word/2006/wordml" xmlns:wps="http://schemas.microsoft.com/office/word/2010/wordprocessingShape" mc:Ignorable="w14 w15 w16se w16cid w16 w16cex w16sdtdh wp14">
   <w:endnote w:type="separator" w:id="-1">
     <w:p>
       <w:pPr>
@@ -2047,7 +2387,7 @@
 </file>
 
 <file path=word/footnotes.xml><?xml version="1.0" encoding="utf-8"?>
-<w:footnotes xmlns:wpc="http://schemas.microsoft.com/office/word/2010/wordprocessingCanvas" xmlns:cx="http://schemas.microsoft.com/office/drawing/2014/chartex" xmlns:cx1="http://schemas.microsoft.com/office/drawing/2015/9/8/chartex" xmlns:cx2="http://schemas.microsoft.com/office/drawing/2015/10/21/chartex" xmlns:cx3="http://schemas.microsoft.com/office/drawing/2016/5/9/chartex" xmlns:cx4="http://schemas.microsoft.com/office/drawing/2016/5/10/chartex" xmlns:cx5="http://schemas.microsoft.com/office/drawing/2016/5/11/chartex" xmlns:cx6="http://schemas.microsoft.com/office/drawing/2016/5/12/chartex" xmlns:cx7="http://schemas.microsoft.com/office/drawing/2016/5/13/chartex" xmlns:cx8="http://schemas.microsoft.com/office/drawing/2016/5/14/chartex" xmlns:mc="http://schemas.openxmlformats.org/markup-compatibility/2006" xmlns:aink="http://schemas.microsoft.com/office/drawing/2016/ink" xmlns:am3d="http://schemas.microsoft.com/office/drawing/2017/model3d" xmlns:o="urn:schemas-microsoft-com:office:office" xmlns:r="http://schemas.openxmlformats.org/officeDocument/2006/relationships" xmlns:m="http://schemas.openxmlformats.org/officeDocument/2006/math" xmlns:v="urn:schemas-microsoft-com:vml" xmlns:wp14="http://schemas.microsoft.com/office/word/2010/wordprocessingDrawing" xmlns:wp="http://schemas.openxmlformats.org/drawingml/2006/wordprocessingDrawing" xmlns:w10="urn:schemas-microsoft-com:office:word" xmlns:w="http://schemas.openxmlformats.org/wordprocessingml/2006/main" xmlns:w14="http://schemas.microsoft.com/office/word/2010/wordml" xmlns:w15="http://schemas.microsoft.com/office/word/2012/wordml" xmlns:w16cex="http://schemas.microsoft.com/office/word/2018/wordml/cex" xmlns:w16cid="http://schemas.microsoft.com/office/word/2016/wordml/cid" xmlns:w16="http://schemas.microsoft.com/office/word/2018/wordml" xmlns:w16sdtdh="http://schemas.microsoft.com/office/word/2020/wordml/sdtdatahash" xmlns:w16se="http://schemas.microsoft.com/office/word/2015/wordml/symex" xmlns:wpg="http://schemas.microsoft.com/office/word/2010/wordprocessingGroup" xmlns:wpi="http://schemas.microsoft.com/office/word/2010/wordprocessingInk" xmlns:wne="http://schemas.microsoft.com/office/word/2006/wordml" xmlns:wps="http://schemas.microsoft.com/office/word/2010/wordprocessingShape" mc:Ignorable="w14 w15 w16se w16cid w16 w16cex w16sdtdh wp14">
+<w:footnotes xmlns:wpc="http://schemas.microsoft.com/office/word/2010/wordprocessingCanvas" xmlns:cx="http://schemas.microsoft.com/office/drawing/2014/chartex" xmlns:cx1="http://schemas.microsoft.com/office/drawing/2015/9/8/chartex" xmlns:cx2="http://schemas.microsoft.com/office/drawing/2015/10/21/chartex" xmlns:cx3="http://schemas.microsoft.com/office/drawing/2016/5/9/chartex" xmlns:cx4="http://schemas.microsoft.com/office/drawing/2016/5/10/chartex" xmlns:cx5="http://schemas.microsoft.com/office/drawing/2016/5/11/chartex" xmlns:cx6="http://schemas.microsoft.com/office/drawing/2016/5/12/chartex" xmlns:cx7="http://schemas.microsoft.com/office/drawing/2016/5/13/chartex" xmlns:cx8="http://schemas.microsoft.com/office/drawing/2016/5/14/chartex" xmlns:mc="http://schemas.openxmlformats.org/markup-compatibility/2006" xmlns:aink="http://schemas.microsoft.com/office/drawing/2016/ink" xmlns:am3d="http://schemas.microsoft.com/office/drawing/2017/model3d" xmlns:o="urn:schemas-microsoft-com:office:office" xmlns:oel="http://schemas.microsoft.com/office/2019/extlst" xmlns:r="http://schemas.openxmlformats.org/officeDocument/2006/relationships" xmlns:m="http://schemas.openxmlformats.org/officeDocument/2006/math" xmlns:v="urn:schemas-microsoft-com:vml" xmlns:wp14="http://schemas.microsoft.com/office/word/2010/wordprocessingDrawing" xmlns:wp="http://schemas.openxmlformats.org/drawingml/2006/wordprocessingDrawing" xmlns:w10="urn:schemas-microsoft-com:office:word" xmlns:w="http://schemas.openxmlformats.org/wordprocessingml/2006/main" xmlns:w14="http://schemas.microsoft.com/office/word/2010/wordml" xmlns:w15="http://schemas.microsoft.com/office/word/2012/wordml" xmlns:w16cex="http://schemas.microsoft.com/office/word/2018/wordml/cex" xmlns:w16cid="http://schemas.microsoft.com/office/word/2016/wordml/cid" xmlns:w16="http://schemas.microsoft.com/office/word/2018/wordml" xmlns:w16sdtdh="http://schemas.microsoft.com/office/word/2020/wordml/sdtdatahash" xmlns:w16se="http://schemas.microsoft.com/office/word/2015/wordml/symex" xmlns:wpg="http://schemas.microsoft.com/office/word/2010/wordprocessingGroup" xmlns:wpi="http://schemas.microsoft.com/office/word/2010/wordprocessingInk" xmlns:wne="http://schemas.microsoft.com/office/word/2006/wordml" xmlns:wps="http://schemas.microsoft.com/office/word/2010/wordprocessingShape" mc:Ignorable="w14 w15 w16se w16cid w16 w16cex w16sdtdh wp14">
   <w:footnote w:type="separator" w:id="-1">
     <w:p>
       <w:pPr>
@@ -2088,7 +2428,7 @@
 </file>
 
 <file path=word/numbering.xml><?xml version="1.0" encoding="utf-8"?>
-<w:numbering xmlns:wpc="http://schemas.microsoft.com/office/word/2010/wordprocessingCanvas" xmlns:cx="http://schemas.microsoft.com/office/drawing/2014/chartex" xmlns:cx1="http://schemas.microsoft.com/office/drawing/2015/9/8/chartex" xmlns:cx2="http://schemas.microsoft.com/office/drawing/2015/10/21/chartex" xmlns:cx3="http://schemas.microsoft.com/office/drawing/2016/5/9/chartex" xmlns:cx4="http://schemas.microsoft.com/office/drawing/2016/5/10/chartex" xmlns:cx5="http://schemas.microsoft.com/office/drawing/2016/5/11/chartex" xmlns:cx6="http://schemas.microsoft.com/office/drawing/2016/5/12/chartex" xmlns:cx7="http://schemas.microsoft.com/office/drawing/2016/5/13/chartex" xmlns:cx8="http://schemas.microsoft.com/office/drawing/2016/5/14/chartex" xmlns:mc="http://schemas.openxmlformats.org/markup-compatibility/2006" xmlns:aink="http://schemas.microsoft.com/office/drawing/2016/ink" xmlns:am3d="http://schemas.microsoft.com/office/drawing/2017/model3d" xmlns:o="urn:schemas-microsoft-com:office:office" xmlns:r="http://schemas.openxmlformats.org/officeDocument/2006/relationships" xmlns:m="http://schemas.openxmlformats.org/officeDocument/2006/math" xmlns:v="urn:schemas-microsoft-com:vml" xmlns:wp14="http://schemas.microsoft.com/office/word/2010/wordprocessingDrawing" xmlns:wp="http://schemas.openxmlformats.org/drawingml/2006/wordprocessingDrawing" xmlns:w10="urn:schemas-microsoft-com:office:word" xmlns:w="http://schemas.openxmlformats.org/wordprocessingml/2006/main" xmlns:w14="http://schemas.microsoft.com/office/word/2010/wordml" xmlns:w15="http://schemas.microsoft.com/office/word/2012/wordml" xmlns:w16cex="http://schemas.microsoft.com/office/word/2018/wordml/cex" xmlns:w16cid="http://schemas.microsoft.com/office/word/2016/wordml/cid" xmlns:w16="http://schemas.microsoft.com/office/word/2018/wordml" xmlns:w16sdtdh="http://schemas.microsoft.com/office/word/2020/wordml/sdtdatahash" xmlns:w16se="http://schemas.microsoft.com/office/word/2015/wordml/symex" xmlns:wpg="http://schemas.microsoft.com/office/word/2010/wordprocessingGroup" xmlns:wpi="http://schemas.microsoft.com/office/word/2010/wordprocessingInk" xmlns:wne="http://schemas.microsoft.com/office/word/2006/wordml" xmlns:wps="http://schemas.microsoft.com/office/word/2010/wordprocessingShape" mc:Ignorable="w14 w15 w16se w16cid w16 w16cex w16sdtdh wp14">
+<w:numbering xmlns:wpc="http://schemas.microsoft.com/office/word/2010/wordprocessingCanvas" xmlns:cx="http://schemas.microsoft.com/office/drawing/2014/chartex" xmlns:cx1="http://schemas.microsoft.com/office/drawing/2015/9/8/chartex" xmlns:cx2="http://schemas.microsoft.com/office/drawing/2015/10/21/chartex" xmlns:cx3="http://schemas.microsoft.com/office/drawing/2016/5/9/chartex" xmlns:cx4="http://schemas.microsoft.com/office/drawing/2016/5/10/chartex" xmlns:cx5="http://schemas.microsoft.com/office/drawing/2016/5/11/chartex" xmlns:cx6="http://schemas.microsoft.com/office/drawing/2016/5/12/chartex" xmlns:cx7="http://schemas.microsoft.com/office/drawing/2016/5/13/chartex" xmlns:cx8="http://schemas.microsoft.com/office/drawing/2016/5/14/chartex" xmlns:mc="http://schemas.openxmlformats.org/markup-compatibility/2006" xmlns:aink="http://schemas.microsoft.com/office/drawing/2016/ink" xmlns:am3d="http://schemas.microsoft.com/office/drawing/2017/model3d" xmlns:o="urn:schemas-microsoft-com:office:office" xmlns:oel="http://schemas.microsoft.com/office/2019/extlst" xmlns:r="http://schemas.openxmlformats.org/officeDocument/2006/relationships" xmlns:m="http://schemas.openxmlformats.org/officeDocument/2006/math" xmlns:v="urn:schemas-microsoft-com:vml" xmlns:wp14="http://schemas.microsoft.com/office/word/2010/wordprocessingDrawing" xmlns:wp="http://schemas.openxmlformats.org/drawingml/2006/wordprocessingDrawing" xmlns:w10="urn:schemas-microsoft-com:office:word" xmlns:w="http://schemas.openxmlformats.org/wordprocessingml/2006/main" xmlns:w14="http://schemas.microsoft.com/office/word/2010/wordml" xmlns:w15="http://schemas.microsoft.com/office/word/2012/wordml" xmlns:w16cex="http://schemas.microsoft.com/office/word/2018/wordml/cex" xmlns:w16cid="http://schemas.microsoft.com/office/word/2016/wordml/cid" xmlns:w16="http://schemas.microsoft.com/office/word/2018/wordml" xmlns:w16sdtdh="http://schemas.microsoft.com/office/word/2020/wordml/sdtdatahash" xmlns:w16se="http://schemas.microsoft.com/office/word/2015/wordml/symex" xmlns:wpg="http://schemas.microsoft.com/office/word/2010/wordprocessingGroup" xmlns:wpi="http://schemas.microsoft.com/office/word/2010/wordprocessingInk" xmlns:wne="http://schemas.microsoft.com/office/word/2006/wordml" xmlns:wps="http://schemas.microsoft.com/office/word/2010/wordprocessingShape" mc:Ignorable="w14 w15 w16se w16cid w16 w16cex w16sdtdh wp14">
   <w:abstractNum w:abstractNumId="0" w15:restartNumberingAfterBreak="0">
     <w:nsid w:val="002548B5"/>
     <w:multiLevelType w:val="hybridMultilevel"/>
@@ -2896,7 +3236,7 @@
         <w:rFonts w:ascii="Symbol" w:hAnsi="Symbol" w:hint="default"/>
       </w:rPr>
     </w:lvl>
-    <w:lvl w:ilvl="1" w:tplc="04090003" w:tentative="1">
+    <w:lvl w:ilvl="1" w:tplc="04090003">
       <w:start w:val="1"/>
       <w:numFmt w:val="bullet"/>
       <w:lvlText w:val="o"/>
@@ -3671,46 +4011,46 @@
       </w:rPr>
     </w:lvl>
   </w:abstractNum>
-  <w:num w:numId="1">
+  <w:num w:numId="1" w16cid:durableId="116338934">
     <w:abstractNumId w:val="11"/>
   </w:num>
-  <w:num w:numId="2">
+  <w:num w:numId="2" w16cid:durableId="1953197676">
     <w:abstractNumId w:val="5"/>
   </w:num>
-  <w:num w:numId="3">
+  <w:num w:numId="3" w16cid:durableId="1530147347">
     <w:abstractNumId w:val="0"/>
   </w:num>
-  <w:num w:numId="4">
+  <w:num w:numId="4" w16cid:durableId="115609400">
     <w:abstractNumId w:val="3"/>
   </w:num>
-  <w:num w:numId="5">
+  <w:num w:numId="5" w16cid:durableId="1597133470">
     <w:abstractNumId w:val="6"/>
   </w:num>
-  <w:num w:numId="6">
+  <w:num w:numId="6" w16cid:durableId="1164778168">
     <w:abstractNumId w:val="9"/>
   </w:num>
-  <w:num w:numId="7">
+  <w:num w:numId="7" w16cid:durableId="1688292416">
     <w:abstractNumId w:val="8"/>
   </w:num>
-  <w:num w:numId="8">
+  <w:num w:numId="8" w16cid:durableId="70588618">
     <w:abstractNumId w:val="2"/>
   </w:num>
-  <w:num w:numId="9">
+  <w:num w:numId="9" w16cid:durableId="1741294049">
     <w:abstractNumId w:val="1"/>
   </w:num>
-  <w:num w:numId="10">
+  <w:num w:numId="10" w16cid:durableId="1407873555">
     <w:abstractNumId w:val="7"/>
   </w:num>
-  <w:num w:numId="11">
+  <w:num w:numId="11" w16cid:durableId="1079667836">
     <w:abstractNumId w:val="13"/>
   </w:num>
-  <w:num w:numId="12">
+  <w:num w:numId="12" w16cid:durableId="1595703018">
     <w:abstractNumId w:val="4"/>
   </w:num>
-  <w:num w:numId="13">
+  <w:num w:numId="13" w16cid:durableId="1282423511">
     <w:abstractNumId w:val="12"/>
   </w:num>
-  <w:num w:numId="14">
+  <w:num w:numId="14" w16cid:durableId="133372658">
     <w:abstractNumId w:val="10"/>
   </w:num>
 </w:numbering>

</xml_diff>

<commit_message>
Revised Exercise 2 readme
</commit_message>
<xml_diff>
--- a/DebugWidgets/README.docx
+++ b/DebugWidgets/README.docx
@@ -1916,6 +1916,18 @@
     </w:p>
     <w:p>
       <w:r>
+        <w:rPr>
+          <w:b/>
+          <w:bCs/>
+        </w:rPr>
+        <w:t>Important:</w:t>
+      </w:r>
+      <w:r>
+        <w:t xml:space="preserve"> you may only edit BarGraph.cs for this assignment.  It’s also the only file you’re going to turn in.  So if you edit other files, but only turn in BarGraph.cs, your peer reviewers will probably not be able to run your code.  You could easily get a zero for the assignment this way.</w:t>
+      </w:r>
+    </w:p>
+    <w:p>
+      <w:r>
         <w:t>Now open BarGraph.cs, e.g. by doing Assets&gt;Open C# Project</w:t>
       </w:r>
       <w:r>
@@ -2274,6 +2286,7 @@
         </w:numPr>
       </w:pPr>
       <w:r>
+        <w:lastRenderedPageBreak/>
         <w:t>If min &lt; 0, then the bar should be drawn from the center of the widget to the right for positive values, or from the center to the left for negative values</w:t>
       </w:r>
     </w:p>
@@ -2298,7 +2311,6 @@
         </w:numPr>
       </w:pPr>
       <w:r>
-        <w:lastRenderedPageBreak/>
         <w:t xml:space="preserve">The bar should never go outside the bounds of the widget.  So if min = -1 and max = 1, but </w:t>
       </w:r>
       <w:r>
@@ -2318,6 +2330,29 @@
       </w:r>
       <w:r>
         <w:t>and the text should still say 700.</w:t>
+      </w:r>
+    </w:p>
+    <w:p>
+      <w:pPr>
+        <w:pStyle w:val="Heading1"/>
+      </w:pPr>
+      <w:r>
+        <w:t>Making sure your code doesn’t have issues</w:t>
+      </w:r>
+    </w:p>
+    <w:p>
+      <w:r>
+        <w:t>Now you want to make sure you code doesn’t have any errors in it.  First, let’s make sure it compiles without any warnings.  In Visual Studio, choose Build&gt;Rebuild Solution from the menu and make sure the error list at the bottom of the window doesn’t have any errors or compiler warnings.</w:t>
+      </w:r>
+    </w:p>
+    <w:p>
+      <w:r>
+        <w:t>Now go to the Unity window and find the Unity “Console”.  You’ll find it in the Console tab in the bottom pane of the window.  This is where exceptions get printed if your code throws and exception.  You can also display messages here manually using Unity’s Debug.Log() method.  However, the final code you turn in for your project should not call Debug.Log() or otherwise print any messages in the console window.</w:t>
+      </w:r>
+    </w:p>
+    <w:p>
+      <w:r>
+        <w:t>Run your project.  Let it run for a minute or so, pressing buttons and moving the joysticks around, just to make sure no errors happen.</w:t>
       </w:r>
     </w:p>
     <w:p>

</xml_diff>

<commit_message>
Updated dodgeball for new unity version
</commit_message>
<xml_diff>
--- a/DebugWidgets/README.docx
+++ b/DebugWidgets/README.docx
@@ -1,6 +1,6 @@
 
 <file path=word/document.xml><?xml version="1.0" encoding="utf-8"?>
-<w:document xmlns:wpc="http://schemas.microsoft.com/office/word/2010/wordprocessingCanvas" xmlns:cx="http://schemas.microsoft.com/office/drawing/2014/chartex" xmlns:cx1="http://schemas.microsoft.com/office/drawing/2015/9/8/chartex" xmlns:cx2="http://schemas.microsoft.com/office/drawing/2015/10/21/chartex" xmlns:cx3="http://schemas.microsoft.com/office/drawing/2016/5/9/chartex" xmlns:cx4="http://schemas.microsoft.com/office/drawing/2016/5/10/chartex" xmlns:cx5="http://schemas.microsoft.com/office/drawing/2016/5/11/chartex" xmlns:cx6="http://schemas.microsoft.com/office/drawing/2016/5/12/chartex" xmlns:cx7="http://schemas.microsoft.com/office/drawing/2016/5/13/chartex" xmlns:cx8="http://schemas.microsoft.com/office/drawing/2016/5/14/chartex" xmlns:mc="http://schemas.openxmlformats.org/markup-compatibility/2006" xmlns:aink="http://schemas.microsoft.com/office/drawing/2016/ink" xmlns:am3d="http://schemas.microsoft.com/office/drawing/2017/model3d" xmlns:o="urn:schemas-microsoft-com:office:office" xmlns:oel="http://schemas.microsoft.com/office/2019/extlst" xmlns:r="http://schemas.openxmlformats.org/officeDocument/2006/relationships" xmlns:m="http://schemas.openxmlformats.org/officeDocument/2006/math" xmlns:v="urn:schemas-microsoft-com:vml" xmlns:wp14="http://schemas.microsoft.com/office/word/2010/wordprocessingDrawing" xmlns:wp="http://schemas.openxmlformats.org/drawingml/2006/wordprocessingDrawing" xmlns:w10="urn:schemas-microsoft-com:office:word" xmlns:w="http://schemas.openxmlformats.org/wordprocessingml/2006/main" xmlns:w14="http://schemas.microsoft.com/office/word/2010/wordml" xmlns:w15="http://schemas.microsoft.com/office/word/2012/wordml" xmlns:w16cex="http://schemas.microsoft.com/office/word/2018/wordml/cex" xmlns:w16cid="http://schemas.microsoft.com/office/word/2016/wordml/cid" xmlns:w16="http://schemas.microsoft.com/office/word/2018/wordml" xmlns:w16sdtdh="http://schemas.microsoft.com/office/word/2020/wordml/sdtdatahash" xmlns:w16se="http://schemas.microsoft.com/office/word/2015/wordml/symex" xmlns:wpg="http://schemas.microsoft.com/office/word/2010/wordprocessingGroup" xmlns:wpi="http://schemas.microsoft.com/office/word/2010/wordprocessingInk" xmlns:wne="http://schemas.microsoft.com/office/word/2006/wordml" xmlns:wps="http://schemas.microsoft.com/office/word/2010/wordprocessingShape" mc:Ignorable="w14 w15 w16se w16cid w16 w16cex w16sdtdh wp14">
+<w:document xmlns:wpc="http://schemas.microsoft.com/office/word/2010/wordprocessingCanvas" xmlns:cx="http://schemas.microsoft.com/office/drawing/2014/chartex" xmlns:cx1="http://schemas.microsoft.com/office/drawing/2015/9/8/chartex" xmlns:cx2="http://schemas.microsoft.com/office/drawing/2015/10/21/chartex" xmlns:cx3="http://schemas.microsoft.com/office/drawing/2016/5/9/chartex" xmlns:cx4="http://schemas.microsoft.com/office/drawing/2016/5/10/chartex" xmlns:cx5="http://schemas.microsoft.com/office/drawing/2016/5/11/chartex" xmlns:cx6="http://schemas.microsoft.com/office/drawing/2016/5/12/chartex" xmlns:cx7="http://schemas.microsoft.com/office/drawing/2016/5/13/chartex" xmlns:cx8="http://schemas.microsoft.com/office/drawing/2016/5/14/chartex" xmlns:mc="http://schemas.openxmlformats.org/markup-compatibility/2006" xmlns:aink="http://schemas.microsoft.com/office/drawing/2016/ink" xmlns:am3d="http://schemas.microsoft.com/office/drawing/2017/model3d" xmlns:o="urn:schemas-microsoft-com:office:office" xmlns:oel="http://schemas.microsoft.com/office/2019/extlst" xmlns:r="http://schemas.openxmlformats.org/officeDocument/2006/relationships" xmlns:m="http://schemas.openxmlformats.org/officeDocument/2006/math" xmlns:v="urn:schemas-microsoft-com:vml" xmlns:wp14="http://schemas.microsoft.com/office/word/2010/wordprocessingDrawing" xmlns:wp="http://schemas.openxmlformats.org/drawingml/2006/wordprocessingDrawing" xmlns:w10="urn:schemas-microsoft-com:office:word" xmlns:w="http://schemas.openxmlformats.org/wordprocessingml/2006/main" xmlns:w14="http://schemas.microsoft.com/office/word/2010/wordml" xmlns:w15="http://schemas.microsoft.com/office/word/2012/wordml" xmlns:w16cex="http://schemas.microsoft.com/office/word/2018/wordml/cex" xmlns:w16cid="http://schemas.microsoft.com/office/word/2016/wordml/cid" xmlns:w16="http://schemas.microsoft.com/office/word/2018/wordml" xmlns:w16du="http://schemas.microsoft.com/office/word/2023/wordml/word16du" xmlns:w16sdtdh="http://schemas.microsoft.com/office/word/2020/wordml/sdtdatahash" xmlns:w16se="http://schemas.microsoft.com/office/word/2015/wordml/symex" xmlns:wpg="http://schemas.microsoft.com/office/word/2010/wordprocessingGroup" xmlns:wpi="http://schemas.microsoft.com/office/word/2010/wordprocessingInk" xmlns:wne="http://schemas.microsoft.com/office/word/2006/wordml" xmlns:wps="http://schemas.microsoft.com/office/word/2010/wordprocessingShape" mc:Ignorable="w14 w15 w16se w16cid w16 w16cex w16sdtdh w16du wp14">
   <w:body>
     <w:p>
       <w:pPr>
@@ -34,6 +34,13 @@
       </w:r>
     </w:p>
     <w:p>
+      <w:pPr>
+        <w:pStyle w:val="ListParagraph"/>
+        <w:numPr>
+          <w:ilvl w:val="0"/>
+          <w:numId w:val="16"/>
+        </w:numPr>
+      </w:pPr>
       <w:r>
         <w:t xml:space="preserve">When running this assignment, be sure to </w:t>
       </w:r>
@@ -50,6 +57,7 @@
     </w:p>
     <w:p>
       <w:pPr>
+        <w:ind w:firstLine="720"/>
         <w:rPr>
           <w:b/>
           <w:bCs/>
@@ -65,24 +73,76 @@
     </w:p>
     <w:p>
       <w:pPr>
-        <w:pStyle w:val="Heading1"/>
-      </w:pPr>
-      <w:r>
-        <w:t>Also i</w:t>
-      </w:r>
-      <w:r>
-        <w:t>mportant</w:t>
-      </w:r>
-    </w:p>
-    <w:p>
-      <w:pPr>
+        <w:pStyle w:val="ListParagraph"/>
+        <w:numPr>
+          <w:ilvl w:val="0"/>
+          <w:numId w:val="16"/>
+        </w:numPr>
+      </w:pPr>
+      <w:r>
+        <w:t>Be sure</w:t>
+      </w:r>
+      <w:r>
+        <w:t xml:space="preserve"> you are using the official class version of Unity (</w:t>
+      </w:r>
+      <w:r>
         <w:rPr>
           <w:b/>
           <w:bCs/>
         </w:rPr>
-      </w:pPr>
-      <w:r>
-        <w:t>Do not modify any file except BarGraph.cs and do not add any files.  This is important because you will only turn in your BarGraph.cs file.  If it depends on changes you made elsewhere in order for it to work, then it won’t work for the graders.</w:t>
+        <w:t>2022.3.47f1</w:t>
+      </w:r>
+      <w:r>
+        <w:t xml:space="preserve">).  If you use a different version, your peer reviewers may not be able to open it and </w:t>
+      </w:r>
+      <w:r>
+        <w:rPr>
+          <w:b/>
+          <w:bCs/>
+        </w:rPr>
+        <w:t>may give you a zero</w:t>
+      </w:r>
+      <w:r>
+        <w:t xml:space="preserve"> on the assignment.  If that happens, there will be not regrades.</w:t>
+      </w:r>
+      <w:r>
+        <w:br/>
+      </w:r>
+    </w:p>
+    <w:p>
+      <w:pPr>
+        <w:pStyle w:val="ListParagraph"/>
+        <w:numPr>
+          <w:ilvl w:val="0"/>
+          <w:numId w:val="16"/>
+        </w:numPr>
+        <w:rPr>
+          <w:b/>
+          <w:bCs/>
+        </w:rPr>
+      </w:pPr>
+      <w:r>
+        <w:rPr>
+          <w:b/>
+          <w:bCs/>
+        </w:rPr>
+        <w:t>Do not modify any file except BarGraph.cs</w:t>
+      </w:r>
+      <w:r>
+        <w:t xml:space="preserve"> and </w:t>
+      </w:r>
+      <w:r>
+        <w:rPr>
+          <w:b/>
+          <w:bCs/>
+        </w:rPr>
+        <w:t>do not add any files</w:t>
+      </w:r>
+      <w:r>
+        <w:t>.  This is important because you will only turn in your BarGraph.cs file.  If it depends on changes you made elsewhere in order for it to work, then it won’t work for the graders.</w:t>
+      </w:r>
+      <w:r>
+        <w:t xml:space="preserve">  Again, you will get a zero then.</w:t>
       </w:r>
     </w:p>
     <w:p>
@@ -2476,7 +2536,7 @@
 </file>
 
 <file path=word/endnotes.xml><?xml version="1.0" encoding="utf-8"?>
-<w:endnotes xmlns:wpc="http://schemas.microsoft.com/office/word/2010/wordprocessingCanvas" xmlns:cx="http://schemas.microsoft.com/office/drawing/2014/chartex" xmlns:cx1="http://schemas.microsoft.com/office/drawing/2015/9/8/chartex" xmlns:cx2="http://schemas.microsoft.com/office/drawing/2015/10/21/chartex" xmlns:cx3="http://schemas.microsoft.com/office/drawing/2016/5/9/chartex" xmlns:cx4="http://schemas.microsoft.com/office/drawing/2016/5/10/chartex" xmlns:cx5="http://schemas.microsoft.com/office/drawing/2016/5/11/chartex" xmlns:cx6="http://schemas.microsoft.com/office/drawing/2016/5/12/chartex" xmlns:cx7="http://schemas.microsoft.com/office/drawing/2016/5/13/chartex" xmlns:cx8="http://schemas.microsoft.com/office/drawing/2016/5/14/chartex" xmlns:mc="http://schemas.openxmlformats.org/markup-compatibility/2006" xmlns:aink="http://schemas.microsoft.com/office/drawing/2016/ink" xmlns:am3d="http://schemas.microsoft.com/office/drawing/2017/model3d" xmlns:o="urn:schemas-microsoft-com:office:office" xmlns:oel="http://schemas.microsoft.com/office/2019/extlst" xmlns:r="http://schemas.openxmlformats.org/officeDocument/2006/relationships" xmlns:m="http://schemas.openxmlformats.org/officeDocument/2006/math" xmlns:v="urn:schemas-microsoft-com:vml" xmlns:wp14="http://schemas.microsoft.com/office/word/2010/wordprocessingDrawing" xmlns:wp="http://schemas.openxmlformats.org/drawingml/2006/wordprocessingDrawing" xmlns:w10="urn:schemas-microsoft-com:office:word" xmlns:w="http://schemas.openxmlformats.org/wordprocessingml/2006/main" xmlns:w14="http://schemas.microsoft.com/office/word/2010/wordml" xmlns:w15="http://schemas.microsoft.com/office/word/2012/wordml" xmlns:w16cex="http://schemas.microsoft.com/office/word/2018/wordml/cex" xmlns:w16cid="http://schemas.microsoft.com/office/word/2016/wordml/cid" xmlns:w16="http://schemas.microsoft.com/office/word/2018/wordml" xmlns:w16sdtdh="http://schemas.microsoft.com/office/word/2020/wordml/sdtdatahash" xmlns:w16se="http://schemas.microsoft.com/office/word/2015/wordml/symex" xmlns:wpg="http://schemas.microsoft.com/office/word/2010/wordprocessingGroup" xmlns:wpi="http://schemas.microsoft.com/office/word/2010/wordprocessingInk" xmlns:wne="http://schemas.microsoft.com/office/word/2006/wordml" xmlns:wps="http://schemas.microsoft.com/office/word/2010/wordprocessingShape" mc:Ignorable="w14 w15 w16se w16cid w16 w16cex w16sdtdh wp14">
+<w:endnotes xmlns:wpc="http://schemas.microsoft.com/office/word/2010/wordprocessingCanvas" xmlns:cx="http://schemas.microsoft.com/office/drawing/2014/chartex" xmlns:cx1="http://schemas.microsoft.com/office/drawing/2015/9/8/chartex" xmlns:cx2="http://schemas.microsoft.com/office/drawing/2015/10/21/chartex" xmlns:cx3="http://schemas.microsoft.com/office/drawing/2016/5/9/chartex" xmlns:cx4="http://schemas.microsoft.com/office/drawing/2016/5/10/chartex" xmlns:cx5="http://schemas.microsoft.com/office/drawing/2016/5/11/chartex" xmlns:cx6="http://schemas.microsoft.com/office/drawing/2016/5/12/chartex" xmlns:cx7="http://schemas.microsoft.com/office/drawing/2016/5/13/chartex" xmlns:cx8="http://schemas.microsoft.com/office/drawing/2016/5/14/chartex" xmlns:mc="http://schemas.openxmlformats.org/markup-compatibility/2006" xmlns:aink="http://schemas.microsoft.com/office/drawing/2016/ink" xmlns:am3d="http://schemas.microsoft.com/office/drawing/2017/model3d" xmlns:o="urn:schemas-microsoft-com:office:office" xmlns:oel="http://schemas.microsoft.com/office/2019/extlst" xmlns:r="http://schemas.openxmlformats.org/officeDocument/2006/relationships" xmlns:m="http://schemas.openxmlformats.org/officeDocument/2006/math" xmlns:v="urn:schemas-microsoft-com:vml" xmlns:wp14="http://schemas.microsoft.com/office/word/2010/wordprocessingDrawing" xmlns:wp="http://schemas.openxmlformats.org/drawingml/2006/wordprocessingDrawing" xmlns:w10="urn:schemas-microsoft-com:office:word" xmlns:w="http://schemas.openxmlformats.org/wordprocessingml/2006/main" xmlns:w14="http://schemas.microsoft.com/office/word/2010/wordml" xmlns:w15="http://schemas.microsoft.com/office/word/2012/wordml" xmlns:w16cex="http://schemas.microsoft.com/office/word/2018/wordml/cex" xmlns:w16cid="http://schemas.microsoft.com/office/word/2016/wordml/cid" xmlns:w16="http://schemas.microsoft.com/office/word/2018/wordml" xmlns:w16du="http://schemas.microsoft.com/office/word/2023/wordml/word16du" xmlns:w16sdtdh="http://schemas.microsoft.com/office/word/2020/wordml/sdtdatahash" xmlns:w16se="http://schemas.microsoft.com/office/word/2015/wordml/symex" xmlns:wpg="http://schemas.microsoft.com/office/word/2010/wordprocessingGroup" xmlns:wpi="http://schemas.microsoft.com/office/word/2010/wordprocessingInk" xmlns:wne="http://schemas.microsoft.com/office/word/2006/wordml" xmlns:wps="http://schemas.microsoft.com/office/word/2010/wordprocessingShape" mc:Ignorable="w14 w15 w16se w16cid w16 w16cex w16sdtdh w16du wp14">
   <w:endnote w:type="separator" w:id="-1">
     <w:p>
       <w:pPr>
@@ -2501,7 +2561,7 @@
 </file>
 
 <file path=word/footnotes.xml><?xml version="1.0" encoding="utf-8"?>
-<w:footnotes xmlns:wpc="http://schemas.microsoft.com/office/word/2010/wordprocessingCanvas" xmlns:cx="http://schemas.microsoft.com/office/drawing/2014/chartex" xmlns:cx1="http://schemas.microsoft.com/office/drawing/2015/9/8/chartex" xmlns:cx2="http://schemas.microsoft.com/office/drawing/2015/10/21/chartex" xmlns:cx3="http://schemas.microsoft.com/office/drawing/2016/5/9/chartex" xmlns:cx4="http://schemas.microsoft.com/office/drawing/2016/5/10/chartex" xmlns:cx5="http://schemas.microsoft.com/office/drawing/2016/5/11/chartex" xmlns:cx6="http://schemas.microsoft.com/office/drawing/2016/5/12/chartex" xmlns:cx7="http://schemas.microsoft.com/office/drawing/2016/5/13/chartex" xmlns:cx8="http://schemas.microsoft.com/office/drawing/2016/5/14/chartex" xmlns:mc="http://schemas.openxmlformats.org/markup-compatibility/2006" xmlns:aink="http://schemas.microsoft.com/office/drawing/2016/ink" xmlns:am3d="http://schemas.microsoft.com/office/drawing/2017/model3d" xmlns:o="urn:schemas-microsoft-com:office:office" xmlns:oel="http://schemas.microsoft.com/office/2019/extlst" xmlns:r="http://schemas.openxmlformats.org/officeDocument/2006/relationships" xmlns:m="http://schemas.openxmlformats.org/officeDocument/2006/math" xmlns:v="urn:schemas-microsoft-com:vml" xmlns:wp14="http://schemas.microsoft.com/office/word/2010/wordprocessingDrawing" xmlns:wp="http://schemas.openxmlformats.org/drawingml/2006/wordprocessingDrawing" xmlns:w10="urn:schemas-microsoft-com:office:word" xmlns:w="http://schemas.openxmlformats.org/wordprocessingml/2006/main" xmlns:w14="http://schemas.microsoft.com/office/word/2010/wordml" xmlns:w15="http://schemas.microsoft.com/office/word/2012/wordml" xmlns:w16cex="http://schemas.microsoft.com/office/word/2018/wordml/cex" xmlns:w16cid="http://schemas.microsoft.com/office/word/2016/wordml/cid" xmlns:w16="http://schemas.microsoft.com/office/word/2018/wordml" xmlns:w16sdtdh="http://schemas.microsoft.com/office/word/2020/wordml/sdtdatahash" xmlns:w16se="http://schemas.microsoft.com/office/word/2015/wordml/symex" xmlns:wpg="http://schemas.microsoft.com/office/word/2010/wordprocessingGroup" xmlns:wpi="http://schemas.microsoft.com/office/word/2010/wordprocessingInk" xmlns:wne="http://schemas.microsoft.com/office/word/2006/wordml" xmlns:wps="http://schemas.microsoft.com/office/word/2010/wordprocessingShape" mc:Ignorable="w14 w15 w16se w16cid w16 w16cex w16sdtdh wp14">
+<w:footnotes xmlns:wpc="http://schemas.microsoft.com/office/word/2010/wordprocessingCanvas" xmlns:cx="http://schemas.microsoft.com/office/drawing/2014/chartex" xmlns:cx1="http://schemas.microsoft.com/office/drawing/2015/9/8/chartex" xmlns:cx2="http://schemas.microsoft.com/office/drawing/2015/10/21/chartex" xmlns:cx3="http://schemas.microsoft.com/office/drawing/2016/5/9/chartex" xmlns:cx4="http://schemas.microsoft.com/office/drawing/2016/5/10/chartex" xmlns:cx5="http://schemas.microsoft.com/office/drawing/2016/5/11/chartex" xmlns:cx6="http://schemas.microsoft.com/office/drawing/2016/5/12/chartex" xmlns:cx7="http://schemas.microsoft.com/office/drawing/2016/5/13/chartex" xmlns:cx8="http://schemas.microsoft.com/office/drawing/2016/5/14/chartex" xmlns:mc="http://schemas.openxmlformats.org/markup-compatibility/2006" xmlns:aink="http://schemas.microsoft.com/office/drawing/2016/ink" xmlns:am3d="http://schemas.microsoft.com/office/drawing/2017/model3d" xmlns:o="urn:schemas-microsoft-com:office:office" xmlns:oel="http://schemas.microsoft.com/office/2019/extlst" xmlns:r="http://schemas.openxmlformats.org/officeDocument/2006/relationships" xmlns:m="http://schemas.openxmlformats.org/officeDocument/2006/math" xmlns:v="urn:schemas-microsoft-com:vml" xmlns:wp14="http://schemas.microsoft.com/office/word/2010/wordprocessingDrawing" xmlns:wp="http://schemas.openxmlformats.org/drawingml/2006/wordprocessingDrawing" xmlns:w10="urn:schemas-microsoft-com:office:word" xmlns:w="http://schemas.openxmlformats.org/wordprocessingml/2006/main" xmlns:w14="http://schemas.microsoft.com/office/word/2010/wordml" xmlns:w15="http://schemas.microsoft.com/office/word/2012/wordml" xmlns:w16cex="http://schemas.microsoft.com/office/word/2018/wordml/cex" xmlns:w16cid="http://schemas.microsoft.com/office/word/2016/wordml/cid" xmlns:w16="http://schemas.microsoft.com/office/word/2018/wordml" xmlns:w16du="http://schemas.microsoft.com/office/word/2023/wordml/word16du" xmlns:w16sdtdh="http://schemas.microsoft.com/office/word/2020/wordml/sdtdatahash" xmlns:w16se="http://schemas.microsoft.com/office/word/2015/wordml/symex" xmlns:wpg="http://schemas.microsoft.com/office/word/2010/wordprocessingGroup" xmlns:wpi="http://schemas.microsoft.com/office/word/2010/wordprocessingInk" xmlns:wne="http://schemas.microsoft.com/office/word/2006/wordml" xmlns:wps="http://schemas.microsoft.com/office/word/2010/wordprocessingShape" mc:Ignorable="w14 w15 w16se w16cid w16 w16cex w16sdtdh w16du wp14">
   <w:footnote w:type="separator" w:id="-1">
     <w:p>
       <w:pPr>
@@ -2542,7 +2602,7 @@
 </file>
 
 <file path=word/numbering.xml><?xml version="1.0" encoding="utf-8"?>
-<w:numbering xmlns:wpc="http://schemas.microsoft.com/office/word/2010/wordprocessingCanvas" xmlns:cx="http://schemas.microsoft.com/office/drawing/2014/chartex" xmlns:cx1="http://schemas.microsoft.com/office/drawing/2015/9/8/chartex" xmlns:cx2="http://schemas.microsoft.com/office/drawing/2015/10/21/chartex" xmlns:cx3="http://schemas.microsoft.com/office/drawing/2016/5/9/chartex" xmlns:cx4="http://schemas.microsoft.com/office/drawing/2016/5/10/chartex" xmlns:cx5="http://schemas.microsoft.com/office/drawing/2016/5/11/chartex" xmlns:cx6="http://schemas.microsoft.com/office/drawing/2016/5/12/chartex" xmlns:cx7="http://schemas.microsoft.com/office/drawing/2016/5/13/chartex" xmlns:cx8="http://schemas.microsoft.com/office/drawing/2016/5/14/chartex" xmlns:mc="http://schemas.openxmlformats.org/markup-compatibility/2006" xmlns:aink="http://schemas.microsoft.com/office/drawing/2016/ink" xmlns:am3d="http://schemas.microsoft.com/office/drawing/2017/model3d" xmlns:o="urn:schemas-microsoft-com:office:office" xmlns:oel="http://schemas.microsoft.com/office/2019/extlst" xmlns:r="http://schemas.openxmlformats.org/officeDocument/2006/relationships" xmlns:m="http://schemas.openxmlformats.org/officeDocument/2006/math" xmlns:v="urn:schemas-microsoft-com:vml" xmlns:wp14="http://schemas.microsoft.com/office/word/2010/wordprocessingDrawing" xmlns:wp="http://schemas.openxmlformats.org/drawingml/2006/wordprocessingDrawing" xmlns:w10="urn:schemas-microsoft-com:office:word" xmlns:w="http://schemas.openxmlformats.org/wordprocessingml/2006/main" xmlns:w14="http://schemas.microsoft.com/office/word/2010/wordml" xmlns:w15="http://schemas.microsoft.com/office/word/2012/wordml" xmlns:w16cex="http://schemas.microsoft.com/office/word/2018/wordml/cex" xmlns:w16cid="http://schemas.microsoft.com/office/word/2016/wordml/cid" xmlns:w16="http://schemas.microsoft.com/office/word/2018/wordml" xmlns:w16sdtdh="http://schemas.microsoft.com/office/word/2020/wordml/sdtdatahash" xmlns:w16se="http://schemas.microsoft.com/office/word/2015/wordml/symex" xmlns:wpg="http://schemas.microsoft.com/office/word/2010/wordprocessingGroup" xmlns:wpi="http://schemas.microsoft.com/office/word/2010/wordprocessingInk" xmlns:wne="http://schemas.microsoft.com/office/word/2006/wordml" xmlns:wps="http://schemas.microsoft.com/office/word/2010/wordprocessingShape" mc:Ignorable="w14 w15 w16se w16cid w16 w16cex w16sdtdh wp14">
+<w:numbering xmlns:wpc="http://schemas.microsoft.com/office/word/2010/wordprocessingCanvas" xmlns:cx="http://schemas.microsoft.com/office/drawing/2014/chartex" xmlns:cx1="http://schemas.microsoft.com/office/drawing/2015/9/8/chartex" xmlns:cx2="http://schemas.microsoft.com/office/drawing/2015/10/21/chartex" xmlns:cx3="http://schemas.microsoft.com/office/drawing/2016/5/9/chartex" xmlns:cx4="http://schemas.microsoft.com/office/drawing/2016/5/10/chartex" xmlns:cx5="http://schemas.microsoft.com/office/drawing/2016/5/11/chartex" xmlns:cx6="http://schemas.microsoft.com/office/drawing/2016/5/12/chartex" xmlns:cx7="http://schemas.microsoft.com/office/drawing/2016/5/13/chartex" xmlns:cx8="http://schemas.microsoft.com/office/drawing/2016/5/14/chartex" xmlns:mc="http://schemas.openxmlformats.org/markup-compatibility/2006" xmlns:aink="http://schemas.microsoft.com/office/drawing/2016/ink" xmlns:am3d="http://schemas.microsoft.com/office/drawing/2017/model3d" xmlns:o="urn:schemas-microsoft-com:office:office" xmlns:oel="http://schemas.microsoft.com/office/2019/extlst" xmlns:r="http://schemas.openxmlformats.org/officeDocument/2006/relationships" xmlns:m="http://schemas.openxmlformats.org/officeDocument/2006/math" xmlns:v="urn:schemas-microsoft-com:vml" xmlns:wp14="http://schemas.microsoft.com/office/word/2010/wordprocessingDrawing" xmlns:wp="http://schemas.openxmlformats.org/drawingml/2006/wordprocessingDrawing" xmlns:w10="urn:schemas-microsoft-com:office:word" xmlns:w="http://schemas.openxmlformats.org/wordprocessingml/2006/main" xmlns:w14="http://schemas.microsoft.com/office/word/2010/wordml" xmlns:w15="http://schemas.microsoft.com/office/word/2012/wordml" xmlns:w16cex="http://schemas.microsoft.com/office/word/2018/wordml/cex" xmlns:w16cid="http://schemas.microsoft.com/office/word/2016/wordml/cid" xmlns:w16="http://schemas.microsoft.com/office/word/2018/wordml" xmlns:w16du="http://schemas.microsoft.com/office/word/2023/wordml/word16du" xmlns:w16sdtdh="http://schemas.microsoft.com/office/word/2020/wordml/sdtdatahash" xmlns:w16se="http://schemas.microsoft.com/office/word/2015/wordml/symex" xmlns:wpg="http://schemas.microsoft.com/office/word/2010/wordprocessingGroup" xmlns:wpi="http://schemas.microsoft.com/office/word/2010/wordprocessingInk" xmlns:wne="http://schemas.microsoft.com/office/word/2006/wordml" xmlns:wps="http://schemas.microsoft.com/office/word/2010/wordprocessingShape" mc:Ignorable="w14 w15 w16se w16cid w16 w16cex w16sdtdh w16du wp14">
   <w:abstractNum w:abstractNumId="0" w15:restartNumberingAfterBreak="0">
     <w:nsid w:val="002548B5"/>
     <w:multiLevelType w:val="hybridMultilevel"/>
@@ -2996,6 +3056,119 @@
     </w:lvl>
   </w:abstractNum>
   <w:abstractNum w:abstractNumId="4" w15:restartNumberingAfterBreak="0">
+    <w:nsid w:val="191A3600"/>
+    <w:multiLevelType w:val="hybridMultilevel"/>
+    <w:tmpl w:val="97A653F0"/>
+    <w:lvl w:ilvl="0" w:tplc="04090001">
+      <w:start w:val="1"/>
+      <w:numFmt w:val="bullet"/>
+      <w:lvlText w:val=""/>
+      <w:lvlJc w:val="left"/>
+      <w:pPr>
+        <w:ind w:left="720" w:hanging="360"/>
+      </w:pPr>
+      <w:rPr>
+        <w:rFonts w:ascii="Symbol" w:hAnsi="Symbol" w:hint="default"/>
+      </w:rPr>
+    </w:lvl>
+    <w:lvl w:ilvl="1" w:tplc="04090003" w:tentative="1">
+      <w:start w:val="1"/>
+      <w:numFmt w:val="bullet"/>
+      <w:lvlText w:val="o"/>
+      <w:lvlJc w:val="left"/>
+      <w:pPr>
+        <w:ind w:left="1440" w:hanging="360"/>
+      </w:pPr>
+      <w:rPr>
+        <w:rFonts w:ascii="Courier New" w:hAnsi="Courier New" w:cs="Courier New" w:hint="default"/>
+      </w:rPr>
+    </w:lvl>
+    <w:lvl w:ilvl="2" w:tplc="04090005" w:tentative="1">
+      <w:start w:val="1"/>
+      <w:numFmt w:val="bullet"/>
+      <w:lvlText w:val=""/>
+      <w:lvlJc w:val="left"/>
+      <w:pPr>
+        <w:ind w:left="2160" w:hanging="360"/>
+      </w:pPr>
+      <w:rPr>
+        <w:rFonts w:ascii="Wingdings" w:hAnsi="Wingdings" w:hint="default"/>
+      </w:rPr>
+    </w:lvl>
+    <w:lvl w:ilvl="3" w:tplc="04090001" w:tentative="1">
+      <w:start w:val="1"/>
+      <w:numFmt w:val="bullet"/>
+      <w:lvlText w:val=""/>
+      <w:lvlJc w:val="left"/>
+      <w:pPr>
+        <w:ind w:left="2880" w:hanging="360"/>
+      </w:pPr>
+      <w:rPr>
+        <w:rFonts w:ascii="Symbol" w:hAnsi="Symbol" w:hint="default"/>
+      </w:rPr>
+    </w:lvl>
+    <w:lvl w:ilvl="4" w:tplc="04090003" w:tentative="1">
+      <w:start w:val="1"/>
+      <w:numFmt w:val="bullet"/>
+      <w:lvlText w:val="o"/>
+      <w:lvlJc w:val="left"/>
+      <w:pPr>
+        <w:ind w:left="3600" w:hanging="360"/>
+      </w:pPr>
+      <w:rPr>
+        <w:rFonts w:ascii="Courier New" w:hAnsi="Courier New" w:cs="Courier New" w:hint="default"/>
+      </w:rPr>
+    </w:lvl>
+    <w:lvl w:ilvl="5" w:tplc="04090005" w:tentative="1">
+      <w:start w:val="1"/>
+      <w:numFmt w:val="bullet"/>
+      <w:lvlText w:val=""/>
+      <w:lvlJc w:val="left"/>
+      <w:pPr>
+        <w:ind w:left="4320" w:hanging="360"/>
+      </w:pPr>
+      <w:rPr>
+        <w:rFonts w:ascii="Wingdings" w:hAnsi="Wingdings" w:hint="default"/>
+      </w:rPr>
+    </w:lvl>
+    <w:lvl w:ilvl="6" w:tplc="04090001" w:tentative="1">
+      <w:start w:val="1"/>
+      <w:numFmt w:val="bullet"/>
+      <w:lvlText w:val=""/>
+      <w:lvlJc w:val="left"/>
+      <w:pPr>
+        <w:ind w:left="5040" w:hanging="360"/>
+      </w:pPr>
+      <w:rPr>
+        <w:rFonts w:ascii="Symbol" w:hAnsi="Symbol" w:hint="default"/>
+      </w:rPr>
+    </w:lvl>
+    <w:lvl w:ilvl="7" w:tplc="04090003" w:tentative="1">
+      <w:start w:val="1"/>
+      <w:numFmt w:val="bullet"/>
+      <w:lvlText w:val="o"/>
+      <w:lvlJc w:val="left"/>
+      <w:pPr>
+        <w:ind w:left="5760" w:hanging="360"/>
+      </w:pPr>
+      <w:rPr>
+        <w:rFonts w:ascii="Courier New" w:hAnsi="Courier New" w:cs="Courier New" w:hint="default"/>
+      </w:rPr>
+    </w:lvl>
+    <w:lvl w:ilvl="8" w:tplc="04090005" w:tentative="1">
+      <w:start w:val="1"/>
+      <w:numFmt w:val="bullet"/>
+      <w:lvlText w:val=""/>
+      <w:lvlJc w:val="left"/>
+      <w:pPr>
+        <w:ind w:left="6480" w:hanging="360"/>
+      </w:pPr>
+      <w:rPr>
+        <w:rFonts w:ascii="Wingdings" w:hAnsi="Wingdings" w:hint="default"/>
+      </w:rPr>
+    </w:lvl>
+  </w:abstractNum>
+  <w:abstractNum w:abstractNumId="5" w15:restartNumberingAfterBreak="0">
     <w:nsid w:val="338D72ED"/>
     <w:multiLevelType w:val="hybridMultilevel"/>
     <w:tmpl w:val="A0B01562"/>
@@ -3108,7 +3281,7 @@
       </w:rPr>
     </w:lvl>
   </w:abstractNum>
-  <w:abstractNum w:abstractNumId="5" w15:restartNumberingAfterBreak="0">
+  <w:abstractNum w:abstractNumId="6" w15:restartNumberingAfterBreak="0">
     <w:nsid w:val="505231C9"/>
     <w:multiLevelType w:val="hybridMultilevel"/>
     <w:tmpl w:val="48984760"/>
@@ -3221,7 +3394,7 @@
       </w:rPr>
     </w:lvl>
   </w:abstractNum>
-  <w:abstractNum w:abstractNumId="6" w15:restartNumberingAfterBreak="0">
+  <w:abstractNum w:abstractNumId="7" w15:restartNumberingAfterBreak="0">
     <w:nsid w:val="51822638"/>
     <w:multiLevelType w:val="hybridMultilevel"/>
     <w:tmpl w:val="E4CA9FA6"/>
@@ -3334,7 +3507,7 @@
       </w:rPr>
     </w:lvl>
   </w:abstractNum>
-  <w:abstractNum w:abstractNumId="7" w15:restartNumberingAfterBreak="0">
+  <w:abstractNum w:abstractNumId="8" w15:restartNumberingAfterBreak="0">
     <w:nsid w:val="5D8B7AD6"/>
     <w:multiLevelType w:val="hybridMultilevel"/>
     <w:tmpl w:val="614E6E8C"/>
@@ -3447,7 +3620,7 @@
       </w:rPr>
     </w:lvl>
   </w:abstractNum>
-  <w:abstractNum w:abstractNumId="8" w15:restartNumberingAfterBreak="0">
+  <w:abstractNum w:abstractNumId="9" w15:restartNumberingAfterBreak="0">
     <w:nsid w:val="612343CA"/>
     <w:multiLevelType w:val="hybridMultilevel"/>
     <w:tmpl w:val="D240983C"/>
@@ -3560,7 +3733,7 @@
       </w:rPr>
     </w:lvl>
   </w:abstractNum>
-  <w:abstractNum w:abstractNumId="9" w15:restartNumberingAfterBreak="0">
+  <w:abstractNum w:abstractNumId="10" w15:restartNumberingAfterBreak="0">
     <w:nsid w:val="66161EFF"/>
     <w:multiLevelType w:val="hybridMultilevel"/>
     <w:tmpl w:val="AAB8DE6A"/>
@@ -3673,7 +3846,7 @@
       </w:rPr>
     </w:lvl>
   </w:abstractNum>
-  <w:abstractNum w:abstractNumId="10" w15:restartNumberingAfterBreak="0">
+  <w:abstractNum w:abstractNumId="11" w15:restartNumberingAfterBreak="0">
     <w:nsid w:val="6DF36162"/>
     <w:multiLevelType w:val="hybridMultilevel"/>
     <w:tmpl w:val="8CF88710"/>
@@ -3786,7 +3959,7 @@
       </w:rPr>
     </w:lvl>
   </w:abstractNum>
-  <w:abstractNum w:abstractNumId="11" w15:restartNumberingAfterBreak="0">
+  <w:abstractNum w:abstractNumId="12" w15:restartNumberingAfterBreak="0">
     <w:nsid w:val="731D6C01"/>
     <w:multiLevelType w:val="hybridMultilevel"/>
     <w:tmpl w:val="70A6EE64"/>
@@ -3899,7 +4072,7 @@
       </w:rPr>
     </w:lvl>
   </w:abstractNum>
-  <w:abstractNum w:abstractNumId="12" w15:restartNumberingAfterBreak="0">
+  <w:abstractNum w:abstractNumId="13" w15:restartNumberingAfterBreak="0">
     <w:nsid w:val="77DE3ECE"/>
     <w:multiLevelType w:val="hybridMultilevel"/>
     <w:tmpl w:val="4658FC62"/>
@@ -4012,7 +4185,7 @@
       </w:rPr>
     </w:lvl>
   </w:abstractNum>
-  <w:abstractNum w:abstractNumId="13" w15:restartNumberingAfterBreak="0">
+  <w:abstractNum w:abstractNumId="14" w15:restartNumberingAfterBreak="0">
     <w:nsid w:val="7D131B37"/>
     <w:multiLevelType w:val="hybridMultilevel"/>
     <w:tmpl w:val="709CA604"/>
@@ -4125,7 +4298,7 @@
       </w:rPr>
     </w:lvl>
   </w:abstractNum>
-  <w:abstractNum w:abstractNumId="14" w15:restartNumberingAfterBreak="0">
+  <w:abstractNum w:abstractNumId="15" w15:restartNumberingAfterBreak="0">
     <w:nsid w:val="7DCB17D5"/>
     <w:multiLevelType w:val="hybridMultilevel"/>
     <w:tmpl w:val="F844F682"/>
@@ -4239,10 +4412,10 @@
     </w:lvl>
   </w:abstractNum>
   <w:num w:numId="1" w16cid:durableId="116338934">
-    <w:abstractNumId w:val="12"/>
+    <w:abstractNumId w:val="13"/>
   </w:num>
   <w:num w:numId="2" w16cid:durableId="1953197676">
-    <w:abstractNumId w:val="5"/>
+    <w:abstractNumId w:val="6"/>
   </w:num>
   <w:num w:numId="3" w16cid:durableId="1530147347">
     <w:abstractNumId w:val="0"/>
@@ -4251,13 +4424,13 @@
     <w:abstractNumId w:val="3"/>
   </w:num>
   <w:num w:numId="5" w16cid:durableId="1597133470">
-    <w:abstractNumId w:val="6"/>
+    <w:abstractNumId w:val="7"/>
   </w:num>
   <w:num w:numId="6" w16cid:durableId="1164778168">
-    <w:abstractNumId w:val="10"/>
+    <w:abstractNumId w:val="11"/>
   </w:num>
   <w:num w:numId="7" w16cid:durableId="1688292416">
-    <w:abstractNumId w:val="9"/>
+    <w:abstractNumId w:val="10"/>
   </w:num>
   <w:num w:numId="8" w16cid:durableId="70588618">
     <w:abstractNumId w:val="2"/>
@@ -4266,28 +4439,31 @@
     <w:abstractNumId w:val="1"/>
   </w:num>
   <w:num w:numId="10" w16cid:durableId="1407873555">
-    <w:abstractNumId w:val="7"/>
+    <w:abstractNumId w:val="8"/>
   </w:num>
   <w:num w:numId="11" w16cid:durableId="1079667836">
+    <w:abstractNumId w:val="15"/>
+  </w:num>
+  <w:num w:numId="12" w16cid:durableId="1595703018">
+    <w:abstractNumId w:val="5"/>
+  </w:num>
+  <w:num w:numId="13" w16cid:durableId="1282423511">
     <w:abstractNumId w:val="14"/>
   </w:num>
-  <w:num w:numId="12" w16cid:durableId="1595703018">
-    <w:abstractNumId w:val="4"/>
-  </w:num>
-  <w:num w:numId="13" w16cid:durableId="1282423511">
-    <w:abstractNumId w:val="13"/>
-  </w:num>
   <w:num w:numId="14" w16cid:durableId="133372658">
-    <w:abstractNumId w:val="11"/>
+    <w:abstractNumId w:val="12"/>
   </w:num>
   <w:num w:numId="15" w16cid:durableId="2103839289">
-    <w:abstractNumId w:val="8"/>
+    <w:abstractNumId w:val="9"/>
+  </w:num>
+  <w:num w:numId="16" w16cid:durableId="1494101999">
+    <w:abstractNumId w:val="4"/>
   </w:num>
 </w:numbering>
 </file>
 
 <file path=word/styles.xml><?xml version="1.0" encoding="utf-8"?>
-<w:styles xmlns:mc="http://schemas.openxmlformats.org/markup-compatibility/2006" xmlns:r="http://schemas.openxmlformats.org/officeDocument/2006/relationships" xmlns:w="http://schemas.openxmlformats.org/wordprocessingml/2006/main" xmlns:w14="http://schemas.microsoft.com/office/word/2010/wordml" xmlns:w15="http://schemas.microsoft.com/office/word/2012/wordml" xmlns:w16cex="http://schemas.microsoft.com/office/word/2018/wordml/cex" xmlns:w16cid="http://schemas.microsoft.com/office/word/2016/wordml/cid" xmlns:w16="http://schemas.microsoft.com/office/word/2018/wordml" xmlns:w16sdtdh="http://schemas.microsoft.com/office/word/2020/wordml/sdtdatahash" xmlns:w16se="http://schemas.microsoft.com/office/word/2015/wordml/symex" mc:Ignorable="w14 w15 w16se w16cid w16 w16cex w16sdtdh">
+<w:styles xmlns:mc="http://schemas.openxmlformats.org/markup-compatibility/2006" xmlns:r="http://schemas.openxmlformats.org/officeDocument/2006/relationships" xmlns:w="http://schemas.openxmlformats.org/wordprocessingml/2006/main" xmlns:w14="http://schemas.microsoft.com/office/word/2010/wordml" xmlns:w15="http://schemas.microsoft.com/office/word/2012/wordml" xmlns:w16cex="http://schemas.microsoft.com/office/word/2018/wordml/cex" xmlns:w16cid="http://schemas.microsoft.com/office/word/2016/wordml/cid" xmlns:w16="http://schemas.microsoft.com/office/word/2018/wordml" xmlns:w16du="http://schemas.microsoft.com/office/word/2023/wordml/word16du" xmlns:w16sdtdh="http://schemas.microsoft.com/office/word/2020/wordml/sdtdatahash" xmlns:w16se="http://schemas.microsoft.com/office/word/2015/wordml/symex" mc:Ignorable="w14 w15 w16se w16cid w16 w16cex w16sdtdh w16du">
   <w:docDefaults>
     <w:rPrDefault>
       <w:rPr>

</xml_diff>